<commit_message>
added in animation layers/layer mask, soldier will now do a shoot animation when right stick used. Also imported some bullet assets, will clean up unused ones later
</commit_message>
<xml_diff>
--- a/Documentation/Twin Stick Log.docx
+++ b/Documentation/Twin Stick Log.docx
@@ -205,6 +205,9 @@
       <w:r>
         <w:t xml:space="preserve"> script to the canvas, tested on mobile and they both work (not hooked up to movement yet)</w:t>
       </w:r>
+      <w:r>
+        <w:t xml:space="preserve">. </w:t>
+      </w:r>
     </w:p>
     <w:p>
       <w:pPr>
@@ -223,15 +226,19 @@
         <w:t xml:space="preserve">Got </w:t>
       </w:r>
       <w:r>
-        <w:t xml:space="preserve">the rotation on both sticks working, with the right stick overriding the direction when moved. So far movement has gotten a little messed up with the change over to sticks, where once rotation is added it doesn’t work quite </w:t>
-      </w:r>
-      <w:proofErr w:type="gramStart"/>
-      <w:r>
-        <w:t>right(</w:t>
-      </w:r>
-      <w:proofErr w:type="gramEnd"/>
-      <w:r>
-        <w:t>goes backwards in some cases to where you point), so will fix this next.</w:t>
+        <w:t>the rotation on both sticks working, with the right stick overriding the direction when moved. So far movement has gotten a little messed up with the change over to sticks, where once rotation is added it doesn’t work quite right</w:t>
+      </w:r>
+      <w:r>
+        <w:t xml:space="preserve"> </w:t>
+      </w:r>
+      <w:r>
+        <w:t>(goes backwards in some cases to where you point), so will fix this next.</w:t>
+      </w:r>
+      <w:r>
+        <w:t xml:space="preserve"> Also d</w:t>
+      </w:r>
+      <w:r>
+        <w:t>ecided to not use the separate functions for each stick, as a simple if-else statement for rotation works fine.</w:t>
       </w:r>
     </w:p>
     <w:p>
@@ -264,8 +271,59 @@
           <w:numId w:val="1"/>
         </w:numPr>
       </w:pPr>
+      <w:r>
+        <w:t xml:space="preserve">Created </w:t>
+      </w:r>
+      <w:r>
+        <w:t xml:space="preserve">a new animator layer for the shooting </w:t>
+      </w:r>
+      <w:proofErr w:type="gramStart"/>
+      <w:r>
+        <w:t>animation, and</w:t>
+      </w:r>
+      <w:proofErr w:type="gramEnd"/>
+      <w:r>
+        <w:t xml:space="preserve"> added a layer mask so that this layer only affects the top half of the model. This layer has an empty start state so that it isn’t by default playing the shooting animation all the time.</w:t>
+      </w:r>
+    </w:p>
+    <w:p>
+      <w:pPr>
+        <w:pStyle w:val="ListParagraph"/>
+      </w:pPr>
+    </w:p>
+    <w:p>
+      <w:pPr>
+        <w:pStyle w:val="ListParagraph"/>
+        <w:numPr>
+          <w:ilvl w:val="0"/>
+          <w:numId w:val="1"/>
+        </w:numPr>
+      </w:pPr>
+      <w:r>
+        <w:t>Soldier will now do the shoot animation when the right stick is moved, and also be able to walk around at the same time</w:t>
+      </w:r>
+      <w:r>
+        <w:t>.</w:t>
+      </w:r>
       <w:bookmarkStart w:id="0" w:name="_GoBack"/>
       <w:bookmarkEnd w:id="0"/>
+    </w:p>
+    <w:p/>
+    <w:p>
+      <w:pPr>
+        <w:pStyle w:val="ListParagraph"/>
+        <w:numPr>
+          <w:ilvl w:val="0"/>
+          <w:numId w:val="1"/>
+        </w:numPr>
+      </w:pPr>
+      <w:r>
+        <w:lastRenderedPageBreak/>
+        <w:t xml:space="preserve">Downloaded some nice bullet effects </w:t>
+      </w:r>
+      <w:r>
+        <w:t>so when I get shooting working it is more obvious that the character is attacking, might go back and get a more obvious attack animation as the one that came with the soldier is too subtle to see at the size he is on a phone screen</w:t>
+      </w:r>
     </w:p>
     <w:sectPr>
       <w:pgSz w:w="11906" w:h="16838"/>

</xml_diff>

<commit_message>
deleted free bullets as they used out of date api stuff, added in bullets that spawn when right stick moved and go in the direction player is facing and will either despawn after 2 seconds or when they hit a collider
</commit_message>
<xml_diff>
--- a/Documentation/Twin Stick Log.docx
+++ b/Documentation/Twin Stick Log.docx
@@ -235,10 +235,7 @@
         <w:t>(goes backwards in some cases to where you point), so will fix this next.</w:t>
       </w:r>
       <w:r>
-        <w:t xml:space="preserve"> Also d</w:t>
-      </w:r>
-      <w:r>
-        <w:t>ecided to not use the separate functions for each stick, as a simple if-else statement for rotation works fine.</w:t>
+        <w:t xml:space="preserve"> Also decided to not use the separate functions for each stick, as a simple if-else statement for rotation works fine.</w:t>
       </w:r>
     </w:p>
     <w:p>
@@ -305,8 +302,6 @@
       <w:r>
         <w:t>.</w:t>
       </w:r>
-      <w:bookmarkStart w:id="0" w:name="_GoBack"/>
-      <w:bookmarkEnd w:id="0"/>
     </w:p>
     <w:p/>
     <w:p>
@@ -324,6 +319,110 @@
       <w:r>
         <w:t>so when I get shooting working it is more obvious that the character is attacking, might go back and get a more obvious attack animation as the one that came with the soldier is too subtle to see at the size he is on a phone screen</w:t>
       </w:r>
+      <w:r>
+        <w:t>.</w:t>
+      </w:r>
+    </w:p>
+    <w:p>
+      <w:pPr>
+        <w:pStyle w:val="ListParagraph"/>
+      </w:pPr>
+    </w:p>
+    <w:p>
+      <w:pPr>
+        <w:pStyle w:val="ListParagraph"/>
+        <w:numPr>
+          <w:ilvl w:val="0"/>
+          <w:numId w:val="1"/>
+        </w:numPr>
+      </w:pPr>
+      <w:r>
+        <w:t xml:space="preserve">Testing bullet spawning with simple sphere, so far have it spawning and then shooting in the direction the player is </w:t>
+      </w:r>
+      <w:proofErr w:type="gramStart"/>
+      <w:r>
+        <w:t>facing, and</w:t>
+      </w:r>
+      <w:proofErr w:type="gramEnd"/>
+      <w:r>
+        <w:t xml:space="preserve"> using layers the bullets won’t interact with either each other or the player. Right </w:t>
+      </w:r>
+      <w:proofErr w:type="gramStart"/>
+      <w:r>
+        <w:t>now</w:t>
+      </w:r>
+      <w:proofErr w:type="gramEnd"/>
+      <w:r>
+        <w:t xml:space="preserve"> they spawn at the feet so am going to change the spawn location, and then edit how they </w:t>
+      </w:r>
+      <w:proofErr w:type="spellStart"/>
+      <w:r>
+        <w:t>despawn</w:t>
+      </w:r>
+      <w:proofErr w:type="spellEnd"/>
+      <w:r>
+        <w:t xml:space="preserve"> as right now it’s just on a timer. Would Like them to </w:t>
+      </w:r>
+      <w:proofErr w:type="spellStart"/>
+      <w:r>
+        <w:t>despawn</w:t>
+      </w:r>
+      <w:proofErr w:type="spellEnd"/>
+      <w:r>
+        <w:t xml:space="preserve"> if they hit anything also.</w:t>
+      </w:r>
+      <w:r>
+        <w:t xml:space="preserve"> </w:t>
+      </w:r>
+      <w:proofErr w:type="gramStart"/>
+      <w:r>
+        <w:t>Also</w:t>
+      </w:r>
+      <w:proofErr w:type="gramEnd"/>
+      <w:r>
+        <w:t xml:space="preserve"> just turned gravity off the bullets so they just go in a straight line at the set speed given, don’t want them to look like they’re heavy.</w:t>
+      </w:r>
+    </w:p>
+    <w:p>
+      <w:pPr>
+        <w:pStyle w:val="ListParagraph"/>
+      </w:pPr>
+    </w:p>
+    <w:p>
+      <w:pPr>
+        <w:pStyle w:val="ListParagraph"/>
+        <w:numPr>
+          <w:ilvl w:val="0"/>
+          <w:numId w:val="1"/>
+        </w:numPr>
+      </w:pPr>
+      <w:r>
+        <w:t>Bullets now spawn at the end of the gun</w:t>
+      </w:r>
+      <w:r>
+        <w:t xml:space="preserve"> and will </w:t>
+      </w:r>
+      <w:proofErr w:type="spellStart"/>
+      <w:r>
+        <w:t>despawn</w:t>
+      </w:r>
+      <w:proofErr w:type="spellEnd"/>
+      <w:r>
+        <w:t xml:space="preserve"> when they hit anything with a collider on it. My collision code also has a condition I can add to if it </w:t>
+      </w:r>
+      <w:proofErr w:type="spellStart"/>
+      <w:r>
+        <w:t>heis</w:t>
+      </w:r>
+      <w:proofErr w:type="spellEnd"/>
+      <w:r>
+        <w:t xml:space="preserve"> something on the enemy layer, but right now that code doesn’t do anything. Might add enemies in later if there is time</w:t>
+      </w:r>
+      <w:r>
+        <w:t>, but right now I am going to make the bullets look nicer</w:t>
+      </w:r>
+      <w:bookmarkStart w:id="0" w:name="_GoBack"/>
+      <w:bookmarkEnd w:id="0"/>
     </w:p>
     <w:sectPr>
       <w:pgSz w:w="11906" w:h="16838"/>

</xml_diff>

<commit_message>
added in shader forge, created a glow shader and added a trail to the bullets so the player can better tell where they've come from
</commit_message>
<xml_diff>
--- a/Documentation/Twin Stick Log.docx
+++ b/Documentation/Twin Stick Log.docx
@@ -420,6 +420,52 @@
       </w:r>
       <w:r>
         <w:t>, but right now I am going to make the bullets look nicer</w:t>
+      </w:r>
+    </w:p>
+    <w:p>
+      <w:pPr>
+        <w:pStyle w:val="ListParagraph"/>
+      </w:pPr>
+    </w:p>
+    <w:p>
+      <w:pPr>
+        <w:pStyle w:val="ListParagraph"/>
+        <w:numPr>
+          <w:ilvl w:val="0"/>
+          <w:numId w:val="1"/>
+        </w:numPr>
+      </w:pPr>
+      <w:r>
+        <w:t>Made the bullet much smaller and added a nice trail to it</w:t>
+      </w:r>
+      <w:r>
+        <w:t xml:space="preserve"> with </w:t>
+      </w:r>
+      <w:r>
+        <w:t xml:space="preserve">a glow shader so it would look nice/more obvious to the player where the bullet </w:t>
+      </w:r>
+      <w:r>
+        <w:t>has gone. Added custom texture to trail so it looks nicer</w:t>
+      </w:r>
+    </w:p>
+    <w:p>
+      <w:pPr>
+        <w:pStyle w:val="ListParagraph"/>
+      </w:pPr>
+    </w:p>
+    <w:p>
+      <w:pPr>
+        <w:pStyle w:val="ListParagraph"/>
+        <w:numPr>
+          <w:ilvl w:val="0"/>
+          <w:numId w:val="1"/>
+        </w:numPr>
+      </w:pPr>
+      <w:r>
+        <w:t>Had to edit the build settings as bullet shader wasn’t appearing properly (was just black), did this by going into the player settings and turning off “Auto Generate API”, and then removing OpenGLES3 from the list.</w:t>
+      </w:r>
+      <w:r>
+        <w:t xml:space="preserve"> The bullets now appear correctly on the screen</w:t>
       </w:r>
       <w:bookmarkStart w:id="0" w:name="_GoBack"/>
       <w:bookmarkEnd w:id="0"/>

</xml_diff>

<commit_message>
made the environment look nicer, swapped over to the sci fi marine + changed the animations to match, added in enemies that can die to the bullets
</commit_message>
<xml_diff>
--- a/Documentation/Twin Stick Log.docx
+++ b/Documentation/Twin Stick Log.docx
@@ -466,6 +466,214 @@
       </w:r>
       <w:r>
         <w:t xml:space="preserve"> The bullets now appear correctly on the screen</w:t>
+      </w:r>
+      <w:r>
+        <w:t>.</w:t>
+      </w:r>
+    </w:p>
+    <w:p>
+      <w:pPr>
+        <w:pStyle w:val="ListParagraph"/>
+      </w:pPr>
+    </w:p>
+    <w:p>
+      <w:pPr>
+        <w:pStyle w:val="ListParagraph"/>
+        <w:numPr>
+          <w:ilvl w:val="0"/>
+          <w:numId w:val="1"/>
+        </w:numPr>
+      </w:pPr>
+      <w:r>
+        <w:t xml:space="preserve">Added gravity </w:t>
+      </w:r>
+      <w:r>
+        <w:t xml:space="preserve">so the player will always be walking on the </w:t>
+      </w:r>
+      <w:proofErr w:type="gramStart"/>
+      <w:r>
+        <w:t>floor</w:t>
+      </w:r>
+      <w:proofErr w:type="gramEnd"/>
+      <w:r>
+        <w:t xml:space="preserve"> so you don’t need to position them on it manually</w:t>
+      </w:r>
+      <w:r>
+        <w:t>, it’s just a set negative number as realistically there isn’t any jumping or falling in this kind of game anyway and it really only there to make sure the player starts on the ground</w:t>
+      </w:r>
+    </w:p>
+    <w:p>
+      <w:pPr>
+        <w:pStyle w:val="ListParagraph"/>
+      </w:pPr>
+    </w:p>
+    <w:p>
+      <w:pPr>
+        <w:pStyle w:val="ListParagraph"/>
+        <w:numPr>
+          <w:ilvl w:val="0"/>
+          <w:numId w:val="1"/>
+        </w:numPr>
+      </w:pPr>
+      <w:r>
+        <w:t>Fixed small error with touch manager where it was trying to grab components off a null object if you didn’t tap a game object (wasn’t causing any issues with movement, was just putting out an error that went unnoticed)</w:t>
+      </w:r>
+    </w:p>
+    <w:p>
+      <w:pPr>
+        <w:pStyle w:val="ListParagraph"/>
+      </w:pPr>
+    </w:p>
+    <w:p>
+      <w:pPr>
+        <w:pStyle w:val="ListParagraph"/>
+        <w:numPr>
+          <w:ilvl w:val="0"/>
+          <w:numId w:val="1"/>
+        </w:numPr>
+      </w:pPr>
+      <w:r>
+        <w:t xml:space="preserve">Fixed the </w:t>
+      </w:r>
+      <w:proofErr w:type="spellStart"/>
+      <w:r>
+        <w:t>thumbsticks</w:t>
+      </w:r>
+      <w:proofErr w:type="spellEnd"/>
+      <w:r>
+        <w:t xml:space="preserve"> not </w:t>
+      </w:r>
+      <w:r>
+        <w:t>being anchored to the corners of the screen</w:t>
+      </w:r>
+      <w:r>
+        <w:t>/made them bigger</w:t>
+      </w:r>
+    </w:p>
+    <w:p>
+      <w:pPr>
+        <w:pStyle w:val="ListParagraph"/>
+      </w:pPr>
+    </w:p>
+    <w:p>
+      <w:pPr>
+        <w:pStyle w:val="ListParagraph"/>
+        <w:numPr>
+          <w:ilvl w:val="0"/>
+          <w:numId w:val="1"/>
+        </w:numPr>
+      </w:pPr>
+      <w:r>
+        <w:t>Added a laser sound to the bullets, made it play at a random pitch between 0.75 and 1.</w:t>
+      </w:r>
+      <w:r>
+        <w:t>5 so it wasn’t repetitive to hear</w:t>
+      </w:r>
+      <w:r>
+        <w:t>.</w:t>
+      </w:r>
+    </w:p>
+    <w:p>
+      <w:pPr>
+        <w:pStyle w:val="ListParagraph"/>
+      </w:pPr>
+    </w:p>
+    <w:p>
+      <w:pPr>
+        <w:pStyle w:val="ListParagraph"/>
+        <w:numPr>
+          <w:ilvl w:val="0"/>
+          <w:numId w:val="1"/>
+        </w:numPr>
+      </w:pPr>
+      <w:r>
+        <w:t xml:space="preserve">Swapped back to using the sci fi </w:t>
+      </w:r>
+      <w:r>
+        <w:t>character as I wanted to test out more animation layer masks, using the soldiers run anim</w:t>
+      </w:r>
+      <w:r>
+        <w:t>ation</w:t>
+      </w:r>
+      <w:r>
+        <w:t xml:space="preserve"> on a separate layer and the rest are animations that came with the sci fi character. This lets me use the much nicer run that otherwise would make the sci fi characters arms fold in on themselves. </w:t>
+      </w:r>
+      <w:proofErr w:type="gramStart"/>
+      <w:r>
+        <w:t>Next</w:t>
+      </w:r>
+      <w:proofErr w:type="gramEnd"/>
+      <w:r>
+        <w:t xml:space="preserve"> I’m going to set up the level to look a lot nicer with some free unity assets.</w:t>
+      </w:r>
+    </w:p>
+    <w:p>
+      <w:pPr>
+        <w:pStyle w:val="ListParagraph"/>
+      </w:pPr>
+    </w:p>
+    <w:p>
+      <w:pPr>
+        <w:pStyle w:val="ListParagraph"/>
+        <w:numPr>
+          <w:ilvl w:val="0"/>
+          <w:numId w:val="1"/>
+        </w:numPr>
+      </w:pPr>
+      <w:r>
+        <w:t xml:space="preserve">Set up the level with some free sci fi assets, am now going to put in some robots that will stand around for you to shoot. So </w:t>
+      </w:r>
+      <w:proofErr w:type="gramStart"/>
+      <w:r>
+        <w:t>far</w:t>
+      </w:r>
+      <w:proofErr w:type="gramEnd"/>
+      <w:r>
+        <w:t xml:space="preserve"> they </w:t>
+      </w:r>
+      <w:r>
+        <w:t xml:space="preserve">have an idle animation that transitions to a hit </w:t>
+      </w:r>
+      <w:r>
+        <w:lastRenderedPageBreak/>
+        <w:t>one when you shoot them, am going to implement some code that will cause them to die when shot too many times.</w:t>
+      </w:r>
+    </w:p>
+    <w:p>
+      <w:pPr>
+        <w:pStyle w:val="ListParagraph"/>
+      </w:pPr>
+    </w:p>
+    <w:p>
+      <w:pPr>
+        <w:pStyle w:val="ListParagraph"/>
+        <w:numPr>
+          <w:ilvl w:val="0"/>
+          <w:numId w:val="1"/>
+        </w:numPr>
+      </w:pPr>
+      <w:r>
+        <w:t>Enemy robots now take one damage per bullet and will have their collider deactivated as well as play the death animation when their hp hits zero.</w:t>
+      </w:r>
+    </w:p>
+    <w:p>
+      <w:pPr>
+        <w:pStyle w:val="ListParagraph"/>
+      </w:pPr>
+    </w:p>
+    <w:p>
+      <w:pPr>
+        <w:pStyle w:val="ListParagraph"/>
+        <w:numPr>
+          <w:ilvl w:val="0"/>
+          <w:numId w:val="1"/>
+        </w:numPr>
+      </w:pPr>
+      <w:r>
+        <w:t>Fixed an issue where the enemies were being knocked back by bullets</w:t>
+      </w:r>
+      <w:r>
+        <w:t xml:space="preserve"> by turning the root motion off their animations </w:t>
       </w:r>
       <w:bookmarkStart w:id="0" w:name="_GoBack"/>
       <w:bookmarkEnd w:id="0"/>

</xml_diff>

<commit_message>
updated the bullet behaviour script to call from an obbject pool instead of instantiating/destroying bullets when needed, updated log
</commit_message>
<xml_diff>
--- a/Documentation/Twin Stick Log.docx
+++ b/Documentation/Twin Stick Log.docx
@@ -378,47 +378,529 @@
       <w:pPr>
         <w:pStyle w:val="ListParagraph"/>
       </w:pPr>
+    </w:p>
+    <w:p>
+      <w:pPr>
+        <w:pStyle w:val="ListParagraph"/>
+        <w:numPr>
+          <w:ilvl w:val="0"/>
+          <w:numId w:val="1"/>
+        </w:numPr>
+      </w:pPr>
+      <w:r>
+        <w:t xml:space="preserve">Testing bullet spawning with simple sphere, so far have it spawning and then shooting in the direction the player is </w:t>
+      </w:r>
+      <w:proofErr w:type="gramStart"/>
+      <w:r>
+        <w:t>facing, and</w:t>
+      </w:r>
+      <w:proofErr w:type="gramEnd"/>
+      <w:r>
+        <w:t xml:space="preserve"> using layers the bullets won’t interact with either each other or the player. Right </w:t>
+      </w:r>
+      <w:proofErr w:type="gramStart"/>
+      <w:r>
+        <w:t>now</w:t>
+      </w:r>
+      <w:proofErr w:type="gramEnd"/>
+      <w:r>
+        <w:t xml:space="preserve"> they spawn at the</w:t>
+      </w:r>
+      <w:r>
+        <w:t xml:space="preserve"> players</w:t>
+      </w:r>
+      <w:r>
+        <w:t xml:space="preserve"> feet so </w:t>
+      </w:r>
+      <w:r>
+        <w:t xml:space="preserve">I </w:t>
+      </w:r>
+      <w:r>
+        <w:t xml:space="preserve">am going to change the spawn location, and then edit how they </w:t>
+      </w:r>
+      <w:proofErr w:type="spellStart"/>
+      <w:r>
+        <w:t>despawn</w:t>
+      </w:r>
+      <w:proofErr w:type="spellEnd"/>
+      <w:r>
+        <w:t xml:space="preserve"> as right now it’s just on a timer. Would </w:t>
+      </w:r>
+      <w:r>
+        <w:t>l</w:t>
+      </w:r>
+      <w:r>
+        <w:t xml:space="preserve">ike them to </w:t>
+      </w:r>
+      <w:proofErr w:type="spellStart"/>
+      <w:r>
+        <w:t>despawn</w:t>
+      </w:r>
+      <w:proofErr w:type="spellEnd"/>
+      <w:r>
+        <w:t xml:space="preserve"> if they hit anything also.</w:t>
+      </w:r>
+      <w:r>
+        <w:t xml:space="preserve"> </w:t>
+      </w:r>
+      <w:r>
+        <w:t>I a</w:t>
+      </w:r>
+      <w:r>
+        <w:t xml:space="preserve">lso turned gravity off </w:t>
+      </w:r>
+      <w:r>
+        <w:t xml:space="preserve">on </w:t>
+      </w:r>
+      <w:r>
+        <w:t xml:space="preserve">the </w:t>
+      </w:r>
+      <w:proofErr w:type="gramStart"/>
+      <w:r>
+        <w:t>bullets</w:t>
+      </w:r>
+      <w:proofErr w:type="gramEnd"/>
+      <w:r>
+        <w:t xml:space="preserve"> so they just go in a straight line at the set speed given, don’t want them to look like they’re heavy</w:t>
+      </w:r>
+      <w:r>
+        <w:t xml:space="preserve"> and fall onto the floor</w:t>
+      </w:r>
+      <w:r>
+        <w:t>.</w:t>
+      </w:r>
+    </w:p>
+    <w:p>
+      <w:pPr>
+        <w:pStyle w:val="ListParagraph"/>
+      </w:pPr>
+    </w:p>
+    <w:p>
+      <w:pPr>
+        <w:pStyle w:val="ListParagraph"/>
+        <w:numPr>
+          <w:ilvl w:val="0"/>
+          <w:numId w:val="1"/>
+        </w:numPr>
+      </w:pPr>
+      <w:r>
+        <w:t>Bullets now spawn at the end of the gun</w:t>
+      </w:r>
+      <w:r>
+        <w:t xml:space="preserve"> and will </w:t>
+      </w:r>
+      <w:proofErr w:type="spellStart"/>
+      <w:r>
+        <w:t>despawn</w:t>
+      </w:r>
+      <w:proofErr w:type="spellEnd"/>
+      <w:r>
+        <w:t xml:space="preserve"> when they hit anything with a collider on it. My collision code also has a condition I can add to if it hi</w:t>
+      </w:r>
+      <w:r>
+        <w:t>t</w:t>
+      </w:r>
+      <w:r>
+        <w:t>s something on the enemy layer, but right now that code doesn’t do anything. Might add enemies in later if there is time</w:t>
+      </w:r>
+      <w:r>
+        <w:t>, but right now I am going to make the bullets look nicer</w:t>
+      </w:r>
+      <w:r>
+        <w:t>.</w:t>
+      </w:r>
+    </w:p>
+    <w:p>
+      <w:pPr>
+        <w:pStyle w:val="ListParagraph"/>
+      </w:pPr>
+    </w:p>
+    <w:p>
+      <w:pPr>
+        <w:pStyle w:val="ListParagraph"/>
+        <w:numPr>
+          <w:ilvl w:val="0"/>
+          <w:numId w:val="1"/>
+        </w:numPr>
+      </w:pPr>
+      <w:r>
+        <w:t>Made the bullet much smaller and added a nice trail to it</w:t>
+      </w:r>
+      <w:r>
+        <w:t xml:space="preserve"> with </w:t>
+      </w:r>
+      <w:r>
+        <w:t xml:space="preserve">a glow shader so it would look nice/more obvious to the player where the bullet </w:t>
+      </w:r>
+      <w:r>
+        <w:t>has gone. Added custom texture to trail so it looks nicer</w:t>
+      </w:r>
+      <w:r>
+        <w:t xml:space="preserve">. I decided against using the bullet assets I downloaded as they were </w:t>
+      </w:r>
+      <w:proofErr w:type="gramStart"/>
+      <w:r>
+        <w:t>outdated</w:t>
+      </w:r>
+      <w:proofErr w:type="gramEnd"/>
+      <w:r>
+        <w:t xml:space="preserve"> and it is faster to just make a custom one.</w:t>
+      </w:r>
+    </w:p>
+    <w:p>
+      <w:pPr>
+        <w:pStyle w:val="ListParagraph"/>
+      </w:pPr>
+    </w:p>
+    <w:p>
+      <w:pPr>
+        <w:pStyle w:val="ListParagraph"/>
+        <w:numPr>
+          <w:ilvl w:val="0"/>
+          <w:numId w:val="1"/>
+        </w:numPr>
+      </w:pPr>
+      <w:r>
+        <w:t xml:space="preserve">Had to edit the build settings as </w:t>
+      </w:r>
+      <w:r>
+        <w:t xml:space="preserve">the </w:t>
+      </w:r>
+      <w:r>
+        <w:t>bullet</w:t>
+      </w:r>
+      <w:r>
+        <w:t xml:space="preserve"> trail</w:t>
+      </w:r>
+      <w:r>
+        <w:t xml:space="preserve"> shader wasn’t appearing properly </w:t>
+      </w:r>
+      <w:r>
+        <w:t xml:space="preserve">in the build </w:t>
+      </w:r>
+      <w:r>
+        <w:t>(was just black), did this by going into the player settings and turning off “Auto Generate API”, and then removing OpenGLES3 from the list.</w:t>
+      </w:r>
+      <w:r>
+        <w:t xml:space="preserve"> The bullets now appear correctly on the screen</w:t>
+      </w:r>
+      <w:r>
+        <w:t>.</w:t>
+      </w:r>
+    </w:p>
+    <w:p>
+      <w:pPr>
+        <w:pStyle w:val="ListParagraph"/>
+      </w:pPr>
+    </w:p>
+    <w:p>
+      <w:pPr>
+        <w:pStyle w:val="ListParagraph"/>
+        <w:numPr>
+          <w:ilvl w:val="0"/>
+          <w:numId w:val="1"/>
+        </w:numPr>
+      </w:pPr>
+      <w:r>
+        <w:t xml:space="preserve">Added gravity </w:t>
+      </w:r>
+      <w:r>
+        <w:t xml:space="preserve">so the player will always be walking on the </w:t>
+      </w:r>
+      <w:proofErr w:type="gramStart"/>
+      <w:r>
+        <w:t>floor</w:t>
+      </w:r>
+      <w:proofErr w:type="gramEnd"/>
+      <w:r>
+        <w:t xml:space="preserve"> so you don’t need to position them on it manually</w:t>
+      </w:r>
+      <w:r>
+        <w:t>, it’s just a set negative number as realistically there isn’t any jumping or falling in this kind of game anyway and it</w:t>
+      </w:r>
+      <w:r>
+        <w:t>’s</w:t>
+      </w:r>
+      <w:r>
+        <w:t xml:space="preserve"> really only there to make sure the player starts on the ground</w:t>
+      </w:r>
+      <w:r>
+        <w:t>.</w:t>
+      </w:r>
+    </w:p>
+    <w:p>
+      <w:pPr>
+        <w:pStyle w:val="ListParagraph"/>
+      </w:pPr>
+    </w:p>
+    <w:p>
+      <w:pPr>
+        <w:pStyle w:val="ListParagraph"/>
+        <w:numPr>
+          <w:ilvl w:val="0"/>
+          <w:numId w:val="1"/>
+        </w:numPr>
+      </w:pPr>
+      <w:r>
+        <w:t>Fixed small error with touch manager where it was trying to grab components off a null object if you didn’t tap a game object (wasn’t causing any issues with movement, was just putting out an error that went unnoticed)</w:t>
+      </w:r>
+      <w:r>
+        <w:t>.</w:t>
+      </w:r>
+    </w:p>
+    <w:p>
+      <w:pPr>
+        <w:pStyle w:val="ListParagraph"/>
+      </w:pPr>
+    </w:p>
+    <w:p>
+      <w:pPr>
+        <w:pStyle w:val="ListParagraph"/>
+        <w:numPr>
+          <w:ilvl w:val="0"/>
+          <w:numId w:val="1"/>
+        </w:numPr>
+      </w:pPr>
+      <w:r>
+        <w:t xml:space="preserve">Fixed the thumbsticks not </w:t>
+      </w:r>
+      <w:r>
+        <w:t>being anchored to the corners of the screen</w:t>
+      </w:r>
+      <w:r>
+        <w:t xml:space="preserve"> and </w:t>
+      </w:r>
+      <w:r>
+        <w:t>made them bigger</w:t>
+      </w:r>
+      <w:r>
+        <w:t>.</w:t>
+      </w:r>
+    </w:p>
+    <w:p>
+      <w:pPr>
+        <w:pStyle w:val="ListParagraph"/>
+      </w:pPr>
+    </w:p>
+    <w:p>
+      <w:pPr>
+        <w:pStyle w:val="ListParagraph"/>
+        <w:numPr>
+          <w:ilvl w:val="0"/>
+          <w:numId w:val="1"/>
+        </w:numPr>
+      </w:pPr>
+      <w:r>
+        <w:t>Added a laser sound to the bullets, made it play at a random pitch between 0.75 and 1.</w:t>
+      </w:r>
+      <w:r>
+        <w:t>5 so it wasn’t repetitive to hear</w:t>
+      </w:r>
+      <w:r>
+        <w:t>.</w:t>
+      </w:r>
+    </w:p>
+    <w:p>
+      <w:pPr>
+        <w:pStyle w:val="ListParagraph"/>
+      </w:pPr>
+    </w:p>
+    <w:p>
+      <w:pPr>
+        <w:pStyle w:val="ListParagraph"/>
+        <w:numPr>
+          <w:ilvl w:val="0"/>
+          <w:numId w:val="1"/>
+        </w:numPr>
+      </w:pPr>
+      <w:r>
+        <w:t>Swapped back to using the sci</w:t>
+      </w:r>
+      <w:r>
+        <w:t>-</w:t>
+      </w:r>
+      <w:r>
+        <w:t xml:space="preserve">fi </w:t>
+      </w:r>
+      <w:r>
+        <w:t>character as I wanted to test out more animation layer masks, using the soldiers run anim</w:t>
+      </w:r>
+      <w:r>
+        <w:t>ation</w:t>
+      </w:r>
+      <w:r>
+        <w:t xml:space="preserve"> on a separate layer and the rest are animations that came with the sci</w:t>
+      </w:r>
+      <w:r>
+        <w:t>-</w:t>
+      </w:r>
+      <w:r>
+        <w:t xml:space="preserve">fi character. This lets me use the much nicer run that otherwise would </w:t>
+      </w:r>
+      <w:r>
+        <w:lastRenderedPageBreak/>
+        <w:t>make the sci</w:t>
+      </w:r>
+      <w:r>
+        <w:t>-</w:t>
+      </w:r>
+      <w:r>
+        <w:t xml:space="preserve">fi characters arms fold in on themselves. </w:t>
+      </w:r>
+      <w:proofErr w:type="gramStart"/>
+      <w:r>
+        <w:t>Next</w:t>
+      </w:r>
+      <w:proofErr w:type="gramEnd"/>
+      <w:r>
+        <w:t xml:space="preserve"> I’m going to set up the level to look a lot nicer with some free unity assets.</w:t>
+      </w:r>
+    </w:p>
+    <w:p>
+      <w:pPr>
+        <w:pStyle w:val="ListParagraph"/>
+      </w:pPr>
+    </w:p>
+    <w:p>
+      <w:pPr>
+        <w:pStyle w:val="ListParagraph"/>
+        <w:numPr>
+          <w:ilvl w:val="0"/>
+          <w:numId w:val="1"/>
+        </w:numPr>
+      </w:pPr>
+      <w:r>
+        <w:t>Set up the level with some free sci</w:t>
+      </w:r>
+      <w:r>
+        <w:t>-</w:t>
+      </w:r>
+      <w:r>
+        <w:t xml:space="preserve">fi assets, </w:t>
+      </w:r>
+      <w:r>
+        <w:t xml:space="preserve">and I </w:t>
+      </w:r>
+      <w:r>
+        <w:t xml:space="preserve">am now going to put in some robots that will stand around for you to shoot. So </w:t>
+      </w:r>
+      <w:proofErr w:type="gramStart"/>
+      <w:r>
+        <w:t>far</w:t>
+      </w:r>
+      <w:proofErr w:type="gramEnd"/>
+      <w:r>
+        <w:t xml:space="preserve"> they </w:t>
+      </w:r>
+      <w:r>
+        <w:t xml:space="preserve">have an idle animation that transitions to a hit one when you shoot them, </w:t>
+      </w:r>
+      <w:r>
+        <w:t>next I am</w:t>
+      </w:r>
+      <w:r>
+        <w:t xml:space="preserve"> going to implement some code that will cause them to die when shot too many times.</w:t>
+      </w:r>
+    </w:p>
+    <w:p>
+      <w:pPr>
+        <w:pStyle w:val="ListParagraph"/>
+      </w:pPr>
+    </w:p>
+    <w:p>
+      <w:pPr>
+        <w:pStyle w:val="ListParagraph"/>
+        <w:numPr>
+          <w:ilvl w:val="0"/>
+          <w:numId w:val="1"/>
+        </w:numPr>
+      </w:pPr>
+      <w:r>
+        <w:t>Enemy robots now take one damage per bullet and will have their collider deactivated as well as play the death animation when their hp hits zero</w:t>
+      </w:r>
+      <w:r>
+        <w:t xml:space="preserve"> (max hp is currently set to 10)</w:t>
+      </w:r>
+      <w:r>
+        <w:t>.</w:t>
+      </w:r>
+    </w:p>
+    <w:p>
+      <w:pPr>
+        <w:pStyle w:val="ListParagraph"/>
+      </w:pPr>
+    </w:p>
+    <w:p>
+      <w:pPr>
+        <w:pStyle w:val="ListParagraph"/>
+        <w:numPr>
+          <w:ilvl w:val="0"/>
+          <w:numId w:val="1"/>
+        </w:numPr>
+      </w:pPr>
+      <w:r>
+        <w:t>Fixed an issue where the enemies were being knocked back by bullets</w:t>
+      </w:r>
+      <w:r>
+        <w:t xml:space="preserve"> by turning the root motion off their animations</w:t>
+      </w:r>
+      <w:r>
+        <w:t>.</w:t>
+      </w:r>
+    </w:p>
+    <w:p>
+      <w:pPr>
+        <w:pStyle w:val="ListParagraph"/>
+      </w:pPr>
+    </w:p>
+    <w:p>
+      <w:pPr>
+        <w:pStyle w:val="ListParagraph"/>
+        <w:numPr>
+          <w:ilvl w:val="0"/>
+          <w:numId w:val="1"/>
+        </w:numPr>
+      </w:pPr>
+      <w:r>
+        <w:t>Created new images for the thumbsticks and game icon, then created a .</w:t>
+      </w:r>
+      <w:proofErr w:type="spellStart"/>
+      <w:r>
+        <w:t>apk</w:t>
+      </w:r>
+      <w:proofErr w:type="spellEnd"/>
+      <w:r>
+        <w:t xml:space="preserve"> file to do a final test to check everything still works.</w:t>
+      </w:r>
+    </w:p>
+    <w:p>
+      <w:pPr>
+        <w:pStyle w:val="ListParagraph"/>
+      </w:pPr>
+    </w:p>
+    <w:p>
+      <w:pPr>
+        <w:pStyle w:val="ListParagraph"/>
+        <w:numPr>
+          <w:ilvl w:val="0"/>
+          <w:numId w:val="1"/>
+        </w:numPr>
+      </w:pPr>
+      <w:r>
+        <w:t xml:space="preserve">Continuing to work on it, updated the bullets to using an object pool instead of instantiating/destroying when needed. Had issues resetting the bullets as odd issue where every now and then one would go in a circular motion when </w:t>
+      </w:r>
+      <w:proofErr w:type="gramStart"/>
+      <w:r>
+        <w:t>shot, b</w:t>
+      </w:r>
       <w:bookmarkStart w:id="0" w:name="_GoBack"/>
       <w:bookmarkEnd w:id="0"/>
-    </w:p>
-    <w:p>
-      <w:pPr>
-        <w:pStyle w:val="ListParagraph"/>
-        <w:numPr>
-          <w:ilvl w:val="0"/>
-          <w:numId w:val="1"/>
-        </w:numPr>
-      </w:pPr>
-      <w:r>
-        <w:t xml:space="preserve">Testing bullet spawning with simple sphere, so far have it spawning and then shooting in the direction the player is </w:t>
-      </w:r>
-      <w:proofErr w:type="gramStart"/>
-      <w:r>
-        <w:t>facing, and</w:t>
+      <w:r>
+        <w:t>ut</w:t>
       </w:r>
       <w:proofErr w:type="gramEnd"/>
       <w:r>
-        <w:t xml:space="preserve"> using layers the bullets won’t interact with either each other or the player. Right </w:t>
-      </w:r>
-      <w:proofErr w:type="gramStart"/>
-      <w:r>
-        <w:t>now</w:t>
-      </w:r>
-      <w:proofErr w:type="gramEnd"/>
-      <w:r>
-        <w:t xml:space="preserve"> they spawn at the</w:t>
-      </w:r>
-      <w:r>
-        <w:t xml:space="preserve"> players</w:t>
-      </w:r>
-      <w:r>
-        <w:t xml:space="preserve"> feet so </w:t>
-      </w:r>
-      <w:r>
-        <w:t xml:space="preserve">I </w:t>
-      </w:r>
-      <w:r>
-        <w:t xml:space="preserve">am going to change the spawn location, and then edit how they </w:t>
+        <w:t xml:space="preserve"> fixed by setting both velocity and angular velocity to zero once they’re deactivated. To allow the bullets to still </w:t>
       </w:r>
       <w:proofErr w:type="spellStart"/>
       <w:r>
@@ -426,453 +908,15 @@
       </w:r>
       <w:proofErr w:type="spellEnd"/>
       <w:r>
-        <w:t xml:space="preserve"> as right now it’s just on a timer. Would </w:t>
-      </w:r>
-      <w:r>
-        <w:t>l</w:t>
-      </w:r>
-      <w:r>
-        <w:t xml:space="preserve">ike them to </w:t>
+        <w:t xml:space="preserve"> after a certain time I created a coroutine that just waits for the given time before turning the bullet </w:t>
       </w:r>
       <w:proofErr w:type="spellStart"/>
       <w:r>
-        <w:t>despawn</w:t>
+        <w:t>gameobject</w:t>
       </w:r>
       <w:proofErr w:type="spellEnd"/>
       <w:r>
-        <w:t xml:space="preserve"> if they hit anything also.</w:t>
-      </w:r>
-      <w:r>
-        <w:t xml:space="preserve"> </w:t>
-      </w:r>
-      <w:r>
-        <w:t>I a</w:t>
-      </w:r>
-      <w:r>
-        <w:t xml:space="preserve">lso turned gravity off </w:t>
-      </w:r>
-      <w:r>
-        <w:t xml:space="preserve">on </w:t>
-      </w:r>
-      <w:r>
-        <w:t xml:space="preserve">the </w:t>
-      </w:r>
-      <w:proofErr w:type="gramStart"/>
-      <w:r>
-        <w:t>bullets</w:t>
-      </w:r>
-      <w:proofErr w:type="gramEnd"/>
-      <w:r>
-        <w:t xml:space="preserve"> so they just go in a straight line at the set speed given, don’t want them to look like they’re heavy</w:t>
-      </w:r>
-      <w:r>
-        <w:t xml:space="preserve"> and fall onto the floor</w:t>
-      </w:r>
-      <w:r>
-        <w:t>.</w:t>
-      </w:r>
-    </w:p>
-    <w:p>
-      <w:pPr>
-        <w:pStyle w:val="ListParagraph"/>
-      </w:pPr>
-    </w:p>
-    <w:p>
-      <w:pPr>
-        <w:pStyle w:val="ListParagraph"/>
-        <w:numPr>
-          <w:ilvl w:val="0"/>
-          <w:numId w:val="1"/>
-        </w:numPr>
-      </w:pPr>
-      <w:r>
-        <w:t>Bullets now spawn at the end of the gun</w:t>
-      </w:r>
-      <w:r>
-        <w:t xml:space="preserve"> and will </w:t>
-      </w:r>
-      <w:proofErr w:type="spellStart"/>
-      <w:r>
-        <w:t>despawn</w:t>
-      </w:r>
-      <w:proofErr w:type="spellEnd"/>
-      <w:r>
-        <w:t xml:space="preserve"> when they hit anything with a collider on it. My collision code also has a condition I can add to if it hi</w:t>
-      </w:r>
-      <w:r>
-        <w:t>t</w:t>
-      </w:r>
-      <w:r>
-        <w:t>s something on the enemy layer, but right now that code doesn’t do anything. Might add enemies in later if there is time</w:t>
-      </w:r>
-      <w:r>
-        <w:t>, but right now I am going to make the bullets look nicer</w:t>
-      </w:r>
-      <w:r>
-        <w:t>.</w:t>
-      </w:r>
-    </w:p>
-    <w:p>
-      <w:pPr>
-        <w:pStyle w:val="ListParagraph"/>
-      </w:pPr>
-    </w:p>
-    <w:p>
-      <w:pPr>
-        <w:pStyle w:val="ListParagraph"/>
-        <w:numPr>
-          <w:ilvl w:val="0"/>
-          <w:numId w:val="1"/>
-        </w:numPr>
-      </w:pPr>
-      <w:r>
-        <w:t>Made the bullet much smaller and added a nice trail to it</w:t>
-      </w:r>
-      <w:r>
-        <w:t xml:space="preserve"> with </w:t>
-      </w:r>
-      <w:r>
-        <w:t xml:space="preserve">a glow shader so it would look nice/more obvious to the player where the bullet </w:t>
-      </w:r>
-      <w:r>
-        <w:t>has gone. Added custom texture to trail so it looks nicer</w:t>
-      </w:r>
-      <w:r>
-        <w:t xml:space="preserve">. I decided against using the bullet assets I downloaded as they were </w:t>
-      </w:r>
-      <w:proofErr w:type="gramStart"/>
-      <w:r>
-        <w:t>outdated</w:t>
-      </w:r>
-      <w:proofErr w:type="gramEnd"/>
-      <w:r>
-        <w:t xml:space="preserve"> and it is faster to just make a custom one.</w:t>
-      </w:r>
-    </w:p>
-    <w:p>
-      <w:pPr>
-        <w:pStyle w:val="ListParagraph"/>
-      </w:pPr>
-    </w:p>
-    <w:p>
-      <w:pPr>
-        <w:pStyle w:val="ListParagraph"/>
-        <w:numPr>
-          <w:ilvl w:val="0"/>
-          <w:numId w:val="1"/>
-        </w:numPr>
-      </w:pPr>
-      <w:r>
-        <w:t xml:space="preserve">Had to edit the build settings as </w:t>
-      </w:r>
-      <w:r>
-        <w:t xml:space="preserve">the </w:t>
-      </w:r>
-      <w:r>
-        <w:t>bullet</w:t>
-      </w:r>
-      <w:r>
-        <w:t xml:space="preserve"> trail</w:t>
-      </w:r>
-      <w:r>
-        <w:t xml:space="preserve"> shader wasn’t appearing properly </w:t>
-      </w:r>
-      <w:r>
-        <w:t xml:space="preserve">in the build </w:t>
-      </w:r>
-      <w:r>
-        <w:t>(was just black), did this by going into the player settings and turning off “Auto Generate API”, and then removing OpenGLES3 from the list.</w:t>
-      </w:r>
-      <w:r>
-        <w:t xml:space="preserve"> The bullets now appear correctly on the screen</w:t>
-      </w:r>
-      <w:r>
-        <w:t>.</w:t>
-      </w:r>
-    </w:p>
-    <w:p>
-      <w:pPr>
-        <w:pStyle w:val="ListParagraph"/>
-      </w:pPr>
-    </w:p>
-    <w:p>
-      <w:pPr>
-        <w:pStyle w:val="ListParagraph"/>
-        <w:numPr>
-          <w:ilvl w:val="0"/>
-          <w:numId w:val="1"/>
-        </w:numPr>
-      </w:pPr>
-      <w:r>
-        <w:t xml:space="preserve">Added gravity </w:t>
-      </w:r>
-      <w:r>
-        <w:t xml:space="preserve">so the player will always be walking on the </w:t>
-      </w:r>
-      <w:proofErr w:type="gramStart"/>
-      <w:r>
-        <w:t>floor</w:t>
-      </w:r>
-      <w:proofErr w:type="gramEnd"/>
-      <w:r>
-        <w:t xml:space="preserve"> so you don’t need to position them on it manually</w:t>
-      </w:r>
-      <w:r>
-        <w:t>, it’s just a set negative number as realistically there isn’t any jumping or falling in this kind of game anyway and it</w:t>
-      </w:r>
-      <w:r>
-        <w:t>’s</w:t>
-      </w:r>
-      <w:r>
-        <w:t xml:space="preserve"> really only there to make sure the player starts on the ground</w:t>
-      </w:r>
-      <w:r>
-        <w:t>.</w:t>
-      </w:r>
-    </w:p>
-    <w:p>
-      <w:pPr>
-        <w:pStyle w:val="ListParagraph"/>
-      </w:pPr>
-    </w:p>
-    <w:p>
-      <w:pPr>
-        <w:pStyle w:val="ListParagraph"/>
-        <w:numPr>
-          <w:ilvl w:val="0"/>
-          <w:numId w:val="1"/>
-        </w:numPr>
-      </w:pPr>
-      <w:r>
-        <w:t>Fixed small error with touch manager where it was trying to grab components off a null object if you didn’t tap a game object (wasn’t causing any issues with movement, was just putting out an error that went unnoticed)</w:t>
-      </w:r>
-      <w:r>
-        <w:t>.</w:t>
-      </w:r>
-    </w:p>
-    <w:p>
-      <w:pPr>
-        <w:pStyle w:val="ListParagraph"/>
-      </w:pPr>
-    </w:p>
-    <w:p>
-      <w:pPr>
-        <w:pStyle w:val="ListParagraph"/>
-        <w:numPr>
-          <w:ilvl w:val="0"/>
-          <w:numId w:val="1"/>
-        </w:numPr>
-      </w:pPr>
-      <w:r>
-        <w:t xml:space="preserve">Fixed the thumbsticks not </w:t>
-      </w:r>
-      <w:r>
-        <w:t>being anchored to the corners of the screen</w:t>
-      </w:r>
-      <w:r>
-        <w:t xml:space="preserve"> and </w:t>
-      </w:r>
-      <w:r>
-        <w:t>made them bigger</w:t>
-      </w:r>
-      <w:r>
-        <w:t>.</w:t>
-      </w:r>
-    </w:p>
-    <w:p>
-      <w:pPr>
-        <w:pStyle w:val="ListParagraph"/>
-      </w:pPr>
-    </w:p>
-    <w:p>
-      <w:pPr>
-        <w:pStyle w:val="ListParagraph"/>
-        <w:numPr>
-          <w:ilvl w:val="0"/>
-          <w:numId w:val="1"/>
-        </w:numPr>
-      </w:pPr>
-      <w:r>
-        <w:t>Added a laser sound to the bullets, made it play at a random pitch between 0.75 and 1.</w:t>
-      </w:r>
-      <w:r>
-        <w:t>5 so it wasn’t repetitive to hear</w:t>
-      </w:r>
-      <w:r>
-        <w:t>.</w:t>
-      </w:r>
-    </w:p>
-    <w:p>
-      <w:pPr>
-        <w:pStyle w:val="ListParagraph"/>
-      </w:pPr>
-    </w:p>
-    <w:p>
-      <w:pPr>
-        <w:pStyle w:val="ListParagraph"/>
-        <w:numPr>
-          <w:ilvl w:val="0"/>
-          <w:numId w:val="1"/>
-        </w:numPr>
-      </w:pPr>
-      <w:r>
-        <w:t>Swapped back to using the sci</w:t>
-      </w:r>
-      <w:r>
-        <w:t>-</w:t>
-      </w:r>
-      <w:r>
-        <w:t xml:space="preserve">fi </w:t>
-      </w:r>
-      <w:r>
-        <w:t>character as I wanted to test out more animation layer masks, using the soldiers run anim</w:t>
-      </w:r>
-      <w:r>
-        <w:t>ation</w:t>
-      </w:r>
-      <w:r>
-        <w:t xml:space="preserve"> on a separate layer and the rest are animations that came with the sci</w:t>
-      </w:r>
-      <w:r>
-        <w:t>-</w:t>
-      </w:r>
-      <w:r>
-        <w:t xml:space="preserve">fi character. This lets me use the much nicer run that otherwise would </w:t>
-      </w:r>
-      <w:r>
-        <w:lastRenderedPageBreak/>
-        <w:t>make the sci</w:t>
-      </w:r>
-      <w:r>
-        <w:t>-</w:t>
-      </w:r>
-      <w:r>
-        <w:t xml:space="preserve">fi characters arms fold in on themselves. </w:t>
-      </w:r>
-      <w:proofErr w:type="gramStart"/>
-      <w:r>
-        <w:t>Next</w:t>
-      </w:r>
-      <w:proofErr w:type="gramEnd"/>
-      <w:r>
-        <w:t xml:space="preserve"> I’m going to set up the level to look a lot nicer with some free unity assets.</w:t>
-      </w:r>
-    </w:p>
-    <w:p>
-      <w:pPr>
-        <w:pStyle w:val="ListParagraph"/>
-      </w:pPr>
-    </w:p>
-    <w:p>
-      <w:pPr>
-        <w:pStyle w:val="ListParagraph"/>
-        <w:numPr>
-          <w:ilvl w:val="0"/>
-          <w:numId w:val="1"/>
-        </w:numPr>
-      </w:pPr>
-      <w:r>
-        <w:t>Set up the level with some free sci</w:t>
-      </w:r>
-      <w:r>
-        <w:t>-</w:t>
-      </w:r>
-      <w:r>
-        <w:t xml:space="preserve">fi assets, </w:t>
-      </w:r>
-      <w:r>
-        <w:t xml:space="preserve">and I </w:t>
-      </w:r>
-      <w:r>
-        <w:t xml:space="preserve">am now going to put in some robots that will stand around for you to shoot. So </w:t>
-      </w:r>
-      <w:proofErr w:type="gramStart"/>
-      <w:r>
-        <w:t>far</w:t>
-      </w:r>
-      <w:proofErr w:type="gramEnd"/>
-      <w:r>
-        <w:t xml:space="preserve"> they </w:t>
-      </w:r>
-      <w:r>
-        <w:t xml:space="preserve">have an idle animation that transitions to a hit one when you shoot them, </w:t>
-      </w:r>
-      <w:r>
-        <w:t>next I am</w:t>
-      </w:r>
-      <w:r>
-        <w:t xml:space="preserve"> going to implement some code that will cause them to die when shot too many times.</w:t>
-      </w:r>
-    </w:p>
-    <w:p>
-      <w:pPr>
-        <w:pStyle w:val="ListParagraph"/>
-      </w:pPr>
-    </w:p>
-    <w:p>
-      <w:pPr>
-        <w:pStyle w:val="ListParagraph"/>
-        <w:numPr>
-          <w:ilvl w:val="0"/>
-          <w:numId w:val="1"/>
-        </w:numPr>
-      </w:pPr>
-      <w:r>
-        <w:t>Enemy robots now take one damage per bullet and will have their collider deactivated as well as play the death animation when their hp hits zero</w:t>
-      </w:r>
-      <w:r>
-        <w:t xml:space="preserve"> (max hp is currently set to 10)</w:t>
-      </w:r>
-      <w:r>
-        <w:t>.</w:t>
-      </w:r>
-    </w:p>
-    <w:p>
-      <w:pPr>
-        <w:pStyle w:val="ListParagraph"/>
-      </w:pPr>
-    </w:p>
-    <w:p>
-      <w:pPr>
-        <w:pStyle w:val="ListParagraph"/>
-        <w:numPr>
-          <w:ilvl w:val="0"/>
-          <w:numId w:val="1"/>
-        </w:numPr>
-      </w:pPr>
-      <w:r>
-        <w:t>Fixed an issue where the enemies were being knocked back by bullets</w:t>
-      </w:r>
-      <w:r>
-        <w:t xml:space="preserve"> by turning the root motion off their animations</w:t>
-      </w:r>
-      <w:r>
-        <w:t>.</w:t>
-      </w:r>
-    </w:p>
-    <w:p>
-      <w:pPr>
-        <w:pStyle w:val="ListParagraph"/>
-      </w:pPr>
-    </w:p>
-    <w:p>
-      <w:pPr>
-        <w:pStyle w:val="ListParagraph"/>
-        <w:numPr>
-          <w:ilvl w:val="0"/>
-          <w:numId w:val="1"/>
-        </w:numPr>
-      </w:pPr>
-      <w:r>
-        <w:t>Created new images for the thumbsticks and game icon, then created a .</w:t>
-      </w:r>
-      <w:proofErr w:type="spellStart"/>
-      <w:r>
-        <w:t>apk</w:t>
-      </w:r>
-      <w:proofErr w:type="spellEnd"/>
-      <w:r>
-        <w:t xml:space="preserve"> file to do a final test to check everything still works.</w:t>
+        <w:t xml:space="preserve"> off.</w:t>
       </w:r>
     </w:p>
     <w:sectPr>

</xml_diff>